<commit_message>
Finished lab report and made pdf
</commit_message>
<xml_diff>
--- a/Lab-1/Lab1report.docx
+++ b/Lab-1/Lab1report.docx
@@ -377,23 +377,7 @@
           <w:sz w:val="28"/>
           <w:szCs w:val="28"/>
         </w:rPr>
-        <w:t xml:space="preserve"> This is just </w:t>
-      </w:r>
-      <w:proofErr w:type="gramStart"/>
-      <w:r>
-        <w:rPr>
-          <w:sz w:val="28"/>
-          <w:szCs w:val="28"/>
-        </w:rPr>
-        <w:t>setup</w:t>
-      </w:r>
-      <w:proofErr w:type="gramEnd"/>
-      <w:r>
-        <w:rPr>
-          <w:sz w:val="28"/>
-          <w:szCs w:val="28"/>
-        </w:rPr>
-        <w:t xml:space="preserve"> so the following code runs in main.</w:t>
+        <w:t xml:space="preserve"> This is just setup so the following code runs in main.</w:t>
       </w:r>
       <w:r>
         <w:rPr>
@@ -601,7 +585,6 @@
           <w:szCs w:val="28"/>
         </w:rPr>
       </w:pPr>
-      <w:proofErr w:type="spellStart"/>
       <w:r>
         <w:rPr>
           <w:color w:val="156082" w:themeColor="accent1"/>
@@ -610,7 +593,6 @@
         </w:rPr>
         <w:t>lw</w:t>
       </w:r>
-      <w:proofErr w:type="spellEnd"/>
       <w:r>
         <w:rPr>
           <w:sz w:val="28"/>
@@ -672,7 +654,6 @@
           <w:szCs w:val="28"/>
         </w:rPr>
       </w:pPr>
-      <w:proofErr w:type="spellStart"/>
       <w:r>
         <w:rPr>
           <w:color w:val="156082" w:themeColor="accent1"/>
@@ -681,7 +662,6 @@
         </w:rPr>
         <w:t>lw</w:t>
       </w:r>
-      <w:proofErr w:type="spellEnd"/>
       <w:r>
         <w:rPr>
           <w:sz w:val="28"/>
@@ -725,23 +705,13 @@
         </w:rPr>
         <w:tab/>
       </w:r>
-      <w:proofErr w:type="spellStart"/>
       <w:r>
         <w:rPr>
           <w:color w:val="4EA72E" w:themeColor="accent6"/>
           <w:sz w:val="28"/>
           <w:szCs w:val="28"/>
         </w:rPr>
-        <w:t>lw</w:t>
-      </w:r>
-      <w:proofErr w:type="spellEnd"/>
-      <w:r>
-        <w:rPr>
-          <w:color w:val="4EA72E" w:themeColor="accent6"/>
-          <w:sz w:val="28"/>
-          <w:szCs w:val="28"/>
-        </w:rPr>
-        <w:t xml:space="preserve">(load </w:t>
+        <w:t xml:space="preserve">lw(load </w:t>
       </w:r>
       <w:r>
         <w:rPr>
@@ -798,7 +768,6 @@
           <w:szCs w:val="28"/>
         </w:rPr>
       </w:pPr>
-      <w:proofErr w:type="spellStart"/>
       <w:r>
         <w:rPr>
           <w:color w:val="156082" w:themeColor="accent1"/>
@@ -807,7 +776,6 @@
         </w:rPr>
         <w:t>sll</w:t>
       </w:r>
-      <w:proofErr w:type="spellEnd"/>
       <w:r>
         <w:rPr>
           <w:sz w:val="28"/>
@@ -873,40 +841,592 @@
         </w:rPr>
         <w:tab/>
       </w:r>
-      <w:proofErr w:type="spellStart"/>
       <w:r>
         <w:rPr>
           <w:color w:val="4EA72E" w:themeColor="accent6"/>
           <w:sz w:val="28"/>
           <w:szCs w:val="28"/>
         </w:rPr>
+        <w:t>sll(</w:t>
+      </w:r>
+      <w:r>
+        <w:rPr>
+          <w:color w:val="4EA72E" w:themeColor="accent6"/>
+          <w:sz w:val="28"/>
+          <w:szCs w:val="28"/>
+        </w:rPr>
+        <w:t xml:space="preserve">shift left logical) </w:t>
+      </w:r>
+    </w:p>
+    <w:p>
+      <w:pPr>
+        <w:rPr>
+          <w:color w:val="4EA72E" w:themeColor="accent6"/>
+          <w:sz w:val="28"/>
+          <w:szCs w:val="28"/>
+        </w:rPr>
+      </w:pPr>
+      <w:r>
+        <w:rPr>
+          <w:color w:val="156082" w:themeColor="accent1"/>
+          <w:sz w:val="28"/>
+          <w:szCs w:val="28"/>
+        </w:rPr>
+        <w:t>add</w:t>
+      </w:r>
+      <w:r>
+        <w:rPr>
+          <w:sz w:val="28"/>
+          <w:szCs w:val="28"/>
+        </w:rPr>
+        <w:t xml:space="preserve"> </w:t>
+      </w:r>
+      <w:r>
+        <w:rPr>
+          <w:color w:val="E97132" w:themeColor="accent2"/>
+          <w:sz w:val="28"/>
+          <w:szCs w:val="28"/>
+        </w:rPr>
+        <w:t>$t1</w:t>
+      </w:r>
+      <w:r>
+        <w:rPr>
+          <w:sz w:val="28"/>
+          <w:szCs w:val="28"/>
+        </w:rPr>
+        <w:t xml:space="preserve">, </w:t>
+      </w:r>
+      <w:r>
+        <w:rPr>
+          <w:color w:val="E97132" w:themeColor="accent2"/>
+          <w:sz w:val="28"/>
+          <w:szCs w:val="28"/>
+        </w:rPr>
+        <w:t>$a0</w:t>
+      </w:r>
+      <w:r>
+        <w:rPr>
+          <w:sz w:val="28"/>
+          <w:szCs w:val="28"/>
+        </w:rPr>
+        <w:t xml:space="preserve">, </w:t>
+      </w:r>
+      <w:r>
+        <w:rPr>
+          <w:color w:val="E97132" w:themeColor="accent2"/>
+          <w:sz w:val="28"/>
+          <w:szCs w:val="28"/>
+        </w:rPr>
+        <w:t xml:space="preserve">$t1 </w:t>
+      </w:r>
+      <w:r>
+        <w:rPr>
+          <w:color w:val="E97132" w:themeColor="accent2"/>
+          <w:sz w:val="28"/>
+          <w:szCs w:val="28"/>
+        </w:rPr>
+        <w:tab/>
+      </w:r>
+      <w:r>
+        <w:rPr>
+          <w:color w:val="E97132" w:themeColor="accent2"/>
+          <w:sz w:val="28"/>
+          <w:szCs w:val="28"/>
+        </w:rPr>
+        <w:tab/>
+      </w:r>
+      <w:r>
+        <w:rPr>
+          <w:color w:val="E97132" w:themeColor="accent2"/>
+          <w:sz w:val="28"/>
+          <w:szCs w:val="28"/>
+        </w:rPr>
+        <w:tab/>
+      </w:r>
+      <w:r>
+        <w:rPr>
+          <w:color w:val="E97132" w:themeColor="accent2"/>
+          <w:sz w:val="28"/>
+          <w:szCs w:val="28"/>
+        </w:rPr>
+        <w:tab/>
+      </w:r>
+      <w:r>
+        <w:rPr>
+          <w:color w:val="4EA72E" w:themeColor="accent6"/>
+          <w:sz w:val="28"/>
+          <w:szCs w:val="28"/>
+        </w:rPr>
+        <w:t>adds a0 and t1 together and stores in t1</w:t>
+      </w:r>
+    </w:p>
+    <w:p>
+      <w:pPr>
+        <w:rPr>
+          <w:sz w:val="28"/>
+          <w:szCs w:val="28"/>
+        </w:rPr>
+      </w:pPr>
+      <w:r>
+        <w:rPr>
+          <w:sz w:val="28"/>
+          <w:szCs w:val="28"/>
+          <w:highlight w:val="yellow"/>
+        </w:rPr>
+        <w:t xml:space="preserve">Calculate offset for </w:t>
+      </w:r>
+      <w:r>
+        <w:rPr>
+          <w:sz w:val="28"/>
+          <w:szCs w:val="28"/>
+          <w:highlight w:val="yellow"/>
+        </w:rPr>
+        <w:t>M</w:t>
+      </w:r>
+      <w:r>
+        <w:rPr>
+          <w:sz w:val="28"/>
+          <w:szCs w:val="28"/>
+          <w:highlight w:val="yellow"/>
+        </w:rPr>
+        <w:t>.</w:t>
+      </w:r>
+      <w:r>
+        <w:rPr>
+          <w:sz w:val="28"/>
+          <w:szCs w:val="28"/>
+        </w:rPr>
+        <w:t xml:space="preserve"> This </w:t>
+      </w:r>
+      <w:r>
+        <w:rPr>
+          <w:sz w:val="28"/>
+          <w:szCs w:val="28"/>
+        </w:rPr>
+        <w:t xml:space="preserve">does the same thing for m. It just finds the </w:t>
+      </w:r>
+      <w:r>
+        <w:rPr>
+          <w:sz w:val="28"/>
+          <w:szCs w:val="28"/>
+        </w:rPr>
+        <w:t>address</w:t>
+      </w:r>
+      <w:r>
+        <w:rPr>
+          <w:sz w:val="28"/>
+          <w:szCs w:val="28"/>
+        </w:rPr>
+        <w:t xml:space="preserve"> of the input in the array.</w:t>
+      </w:r>
+      <w:r>
+        <w:rPr>
+          <w:sz w:val="28"/>
+          <w:szCs w:val="28"/>
+        </w:rPr>
+        <w:t xml:space="preserve"> </w:t>
+      </w:r>
+      <w:r>
+        <w:rPr>
+          <w:sz w:val="28"/>
+          <w:szCs w:val="28"/>
+        </w:rPr>
+        <w:t>($a</w:t>
+      </w:r>
+      <w:r>
+        <w:rPr>
+          <w:sz w:val="28"/>
+          <w:szCs w:val="28"/>
+        </w:rPr>
+        <w:t>2</w:t>
+      </w:r>
+      <w:r>
+        <w:rPr>
+          <w:sz w:val="28"/>
+          <w:szCs w:val="28"/>
+        </w:rPr>
+        <w:t xml:space="preserve"> = </w:t>
+      </w:r>
+      <w:r>
+        <w:rPr>
+          <w:sz w:val="28"/>
+          <w:szCs w:val="28"/>
+        </w:rPr>
+        <w:t>m</w:t>
+      </w:r>
+      <w:r>
+        <w:rPr>
+          <w:sz w:val="28"/>
+          <w:szCs w:val="28"/>
+        </w:rPr>
+        <w:t>)</w:t>
+      </w:r>
+    </w:p>
+    <w:p>
+      <w:pPr>
+        <w:rPr>
+          <w:color w:val="4EA72E" w:themeColor="accent6"/>
+          <w:sz w:val="28"/>
+          <w:szCs w:val="28"/>
+        </w:rPr>
+      </w:pPr>
+      <w:r>
+        <w:rPr>
+          <w:color w:val="156082" w:themeColor="accent1"/>
+          <w:sz w:val="28"/>
+          <w:szCs w:val="28"/>
+        </w:rPr>
         <w:t>sll</w:t>
       </w:r>
-      <w:proofErr w:type="spellEnd"/>
+      <w:r>
+        <w:rPr>
+          <w:sz w:val="28"/>
+          <w:szCs w:val="28"/>
+        </w:rPr>
+        <w:t xml:space="preserve"> </w:t>
+      </w:r>
+      <w:r>
+        <w:rPr>
+          <w:color w:val="E97132" w:themeColor="accent2"/>
+          <w:sz w:val="28"/>
+          <w:szCs w:val="28"/>
+        </w:rPr>
+        <w:t>$t</w:t>
+      </w:r>
+      <w:r>
+        <w:rPr>
+          <w:color w:val="E97132" w:themeColor="accent2"/>
+          <w:sz w:val="28"/>
+          <w:szCs w:val="28"/>
+        </w:rPr>
+        <w:t>2</w:t>
+      </w:r>
+      <w:r>
+        <w:rPr>
+          <w:sz w:val="28"/>
+          <w:szCs w:val="28"/>
+        </w:rPr>
+        <w:t xml:space="preserve">, </w:t>
+      </w:r>
+      <w:r>
+        <w:rPr>
+          <w:color w:val="E97132" w:themeColor="accent2"/>
+          <w:sz w:val="28"/>
+          <w:szCs w:val="28"/>
+        </w:rPr>
+        <w:t>$a</w:t>
+      </w:r>
+      <w:r>
+        <w:rPr>
+          <w:color w:val="E97132" w:themeColor="accent2"/>
+          <w:sz w:val="28"/>
+          <w:szCs w:val="28"/>
+        </w:rPr>
+        <w:t>2</w:t>
+      </w:r>
+      <w:r>
+        <w:rPr>
+          <w:sz w:val="28"/>
+          <w:szCs w:val="28"/>
+        </w:rPr>
+        <w:t xml:space="preserve">, 2 </w:t>
+      </w:r>
+      <w:r>
+        <w:rPr>
+          <w:sz w:val="28"/>
+          <w:szCs w:val="28"/>
+        </w:rPr>
+        <w:tab/>
+      </w:r>
+      <w:r>
+        <w:rPr>
+          <w:sz w:val="28"/>
+          <w:szCs w:val="28"/>
+        </w:rPr>
+        <w:tab/>
+      </w:r>
+      <w:r>
+        <w:rPr>
+          <w:sz w:val="28"/>
+          <w:szCs w:val="28"/>
+        </w:rPr>
+        <w:tab/>
+      </w:r>
+      <w:r>
+        <w:rPr>
+          <w:sz w:val="28"/>
+          <w:szCs w:val="28"/>
+        </w:rPr>
+        <w:tab/>
+      </w:r>
       <w:r>
         <w:rPr>
           <w:color w:val="4EA72E" w:themeColor="accent6"/>
           <w:sz w:val="28"/>
           <w:szCs w:val="28"/>
         </w:rPr>
-        <w:t>(</w:t>
-      </w:r>
-      <w:r>
+        <w:t>sll(result, target, shift amount)</w:t>
+      </w:r>
+    </w:p>
+    <w:p>
+      <w:pPr>
+        <w:rPr>
+          <w:color w:val="E97132" w:themeColor="accent2"/>
+          <w:sz w:val="28"/>
+          <w:szCs w:val="28"/>
+        </w:rPr>
+      </w:pPr>
+      <w:r>
+        <w:rPr>
+          <w:color w:val="156082" w:themeColor="accent1"/>
+          <w:sz w:val="28"/>
+          <w:szCs w:val="28"/>
+        </w:rPr>
+        <w:t>add</w:t>
+      </w:r>
+      <w:r>
+        <w:rPr>
+          <w:sz w:val="28"/>
+          <w:szCs w:val="28"/>
+        </w:rPr>
+        <w:t xml:space="preserve"> </w:t>
+      </w:r>
+      <w:r>
+        <w:rPr>
+          <w:color w:val="E97132" w:themeColor="accent2"/>
+          <w:sz w:val="28"/>
+          <w:szCs w:val="28"/>
+        </w:rPr>
+        <w:t>$t</w:t>
+      </w:r>
+      <w:r>
+        <w:rPr>
+          <w:color w:val="E97132" w:themeColor="accent2"/>
+          <w:sz w:val="28"/>
+          <w:szCs w:val="28"/>
+        </w:rPr>
+        <w:t>2</w:t>
+      </w:r>
+      <w:r>
+        <w:rPr>
+          <w:sz w:val="28"/>
+          <w:szCs w:val="28"/>
+        </w:rPr>
+        <w:t xml:space="preserve">, </w:t>
+      </w:r>
+      <w:r>
+        <w:rPr>
+          <w:color w:val="E97132" w:themeColor="accent2"/>
+          <w:sz w:val="28"/>
+          <w:szCs w:val="28"/>
+        </w:rPr>
+        <w:t>$a0</w:t>
+      </w:r>
+      <w:r>
+        <w:rPr>
+          <w:sz w:val="28"/>
+          <w:szCs w:val="28"/>
+        </w:rPr>
+        <w:t xml:space="preserve">, </w:t>
+      </w:r>
+      <w:r>
+        <w:rPr>
+          <w:color w:val="E97132" w:themeColor="accent2"/>
+          <w:sz w:val="28"/>
+          <w:szCs w:val="28"/>
+        </w:rPr>
+        <w:t>$t</w:t>
+      </w:r>
+      <w:r>
+        <w:rPr>
+          <w:color w:val="E97132" w:themeColor="accent2"/>
+          <w:sz w:val="28"/>
+          <w:szCs w:val="28"/>
+        </w:rPr>
+        <w:t>2</w:t>
+      </w:r>
+      <w:r>
+        <w:rPr>
+          <w:color w:val="E97132" w:themeColor="accent2"/>
+          <w:sz w:val="28"/>
+          <w:szCs w:val="28"/>
+        </w:rPr>
+        <w:t xml:space="preserve"> </w:t>
+      </w:r>
+    </w:p>
+    <w:p>
+      <w:pPr>
+        <w:rPr>
+          <w:color w:val="000000" w:themeColor="text1"/>
+          <w:sz w:val="28"/>
+          <w:szCs w:val="28"/>
+        </w:rPr>
+      </w:pPr>
+      <w:r>
+        <w:rPr>
+          <w:color w:val="000000" w:themeColor="text1"/>
+          <w:sz w:val="28"/>
+          <w:szCs w:val="28"/>
+          <w:highlight w:val="yellow"/>
+        </w:rPr>
+        <w:t xml:space="preserve">Load </w:t>
+      </w:r>
+      <w:r>
+        <w:rPr>
+          <w:color w:val="000000" w:themeColor="text1"/>
+          <w:sz w:val="28"/>
+          <w:szCs w:val="28"/>
+          <w:highlight w:val="yellow"/>
+        </w:rPr>
+        <w:t xml:space="preserve">the actual number of </w:t>
+      </w:r>
+      <w:r>
+        <w:rPr>
+          <w:color w:val="000000" w:themeColor="text1"/>
+          <w:sz w:val="28"/>
+          <w:szCs w:val="28"/>
+          <w:highlight w:val="yellow"/>
+        </w:rPr>
+        <w:t>addresses</w:t>
+      </w:r>
+      <w:r>
+        <w:rPr>
+          <w:color w:val="000000" w:themeColor="text1"/>
+          <w:sz w:val="28"/>
+          <w:szCs w:val="28"/>
+          <w:highlight w:val="yellow"/>
+        </w:rPr>
+        <w:t xml:space="preserve"> in array.</w:t>
+      </w:r>
+      <w:r>
+        <w:rPr>
+          <w:color w:val="000000" w:themeColor="text1"/>
+          <w:sz w:val="28"/>
+          <w:szCs w:val="28"/>
+        </w:rPr>
+        <w:t xml:space="preserve"> </w:t>
+      </w:r>
+      <w:r>
+        <w:rPr>
+          <w:color w:val="000000" w:themeColor="text1"/>
+          <w:sz w:val="28"/>
+          <w:szCs w:val="28"/>
+        </w:rPr>
+        <w:t>This converts and stores the address back into the actual number in it.</w:t>
+      </w:r>
+      <w:r>
+        <w:rPr>
+          <w:color w:val="000000" w:themeColor="text1"/>
+          <w:sz w:val="28"/>
+          <w:szCs w:val="28"/>
+        </w:rPr>
+        <w:t xml:space="preserve"> For purposes of swapping them.</w:t>
+      </w:r>
+    </w:p>
+    <w:p>
+      <w:pPr>
         <w:rPr>
           <w:color w:val="4EA72E" w:themeColor="accent6"/>
           <w:sz w:val="28"/>
           <w:szCs w:val="28"/>
         </w:rPr>
-        <w:t xml:space="preserve">shift left logical) </w:t>
-      </w:r>
-    </w:p>
-    <w:p>
-      <w:pPr>
+      </w:pPr>
+      <w:r>
+        <w:rPr>
+          <w:color w:val="156082" w:themeColor="accent1"/>
+          <w:sz w:val="28"/>
+          <w:szCs w:val="28"/>
+        </w:rPr>
+        <w:t>lw</w:t>
+      </w:r>
+      <w:r>
+        <w:rPr>
+          <w:color w:val="000000" w:themeColor="text1"/>
+          <w:sz w:val="28"/>
+          <w:szCs w:val="28"/>
+        </w:rPr>
+        <w:t xml:space="preserve"> </w:t>
+      </w:r>
+      <w:r>
+        <w:rPr>
+          <w:color w:val="E97132" w:themeColor="accent2"/>
+          <w:sz w:val="28"/>
+          <w:szCs w:val="28"/>
+        </w:rPr>
+        <w:t>$t4</w:t>
+      </w:r>
+      <w:r>
+        <w:rPr>
+          <w:color w:val="000000" w:themeColor="text1"/>
+          <w:sz w:val="28"/>
+          <w:szCs w:val="28"/>
+        </w:rPr>
+        <w:t>, 0(</w:t>
+      </w:r>
+      <w:r>
+        <w:rPr>
+          <w:color w:val="E97132" w:themeColor="accent2"/>
+          <w:sz w:val="28"/>
+          <w:szCs w:val="28"/>
+        </w:rPr>
+        <w:t>$t1</w:t>
+      </w:r>
+      <w:r>
+        <w:rPr>
+          <w:color w:val="000000" w:themeColor="text1"/>
+          <w:sz w:val="28"/>
+          <w:szCs w:val="28"/>
+        </w:rPr>
+        <w:t>)</w:t>
+      </w:r>
+      <w:r>
+        <w:rPr>
+          <w:color w:val="000000" w:themeColor="text1"/>
+          <w:sz w:val="28"/>
+          <w:szCs w:val="28"/>
+        </w:rPr>
+        <w:tab/>
+      </w:r>
+      <w:r>
+        <w:rPr>
+          <w:color w:val="000000" w:themeColor="text1"/>
+          <w:sz w:val="28"/>
+          <w:szCs w:val="28"/>
+        </w:rPr>
+        <w:tab/>
+      </w:r>
+      <w:r>
+        <w:rPr>
+          <w:color w:val="000000" w:themeColor="text1"/>
+          <w:sz w:val="28"/>
+          <w:szCs w:val="28"/>
+        </w:rPr>
+        <w:tab/>
+      </w:r>
+      <w:r>
+        <w:rPr>
+          <w:color w:val="000000" w:themeColor="text1"/>
+          <w:sz w:val="28"/>
+          <w:szCs w:val="28"/>
+        </w:rPr>
+        <w:tab/>
+      </w:r>
+      <w:r>
         <w:rPr>
           <w:color w:val="4EA72E" w:themeColor="accent6"/>
           <w:sz w:val="28"/>
           <w:szCs w:val="28"/>
         </w:rPr>
+        <w:t>lw(load word), 0(temp1) = 3</w:t>
+      </w:r>
+    </w:p>
+    <w:p>
+      <w:pPr>
+        <w:rPr>
+          <w:color w:val="4EA72E" w:themeColor="accent6"/>
+          <w:sz w:val="28"/>
+          <w:szCs w:val="28"/>
+        </w:rPr>
       </w:pPr>
       <w:r>
         <w:rPr>
@@ -914,10 +1434,11 @@
           <w:sz w:val="28"/>
           <w:szCs w:val="28"/>
         </w:rPr>
-        <w:t>add</w:t>
-      </w:r>
-      <w:r>
-        <w:rPr>
+        <w:t>lw</w:t>
+      </w:r>
+      <w:r>
+        <w:rPr>
+          <w:color w:val="000000" w:themeColor="text1"/>
           <w:sz w:val="28"/>
           <w:szCs w:val="28"/>
         </w:rPr>
@@ -929,14 +1450,15 @@
           <w:sz w:val="28"/>
           <w:szCs w:val="28"/>
         </w:rPr>
-        <w:t>$t1</w:t>
-      </w:r>
-      <w:r>
-        <w:rPr>
-          <w:sz w:val="28"/>
-          <w:szCs w:val="28"/>
-        </w:rPr>
-        <w:t xml:space="preserve">, </w:t>
+        <w:t>$t5</w:t>
+      </w:r>
+      <w:r>
+        <w:rPr>
+          <w:color w:val="000000" w:themeColor="text1"/>
+          <w:sz w:val="28"/>
+          <w:szCs w:val="28"/>
+        </w:rPr>
+        <w:t>, 0(</w:t>
       </w:r>
       <w:r>
         <w:rPr>
@@ -944,14 +1466,140 @@
           <w:sz w:val="28"/>
           <w:szCs w:val="28"/>
         </w:rPr>
-        <w:t>$a0</w:t>
-      </w:r>
-      <w:r>
-        <w:rPr>
-          <w:sz w:val="28"/>
-          <w:szCs w:val="28"/>
-        </w:rPr>
-        <w:t xml:space="preserve">, </w:t>
+        <w:t>$t2</w:t>
+      </w:r>
+      <w:r>
+        <w:rPr>
+          <w:color w:val="000000" w:themeColor="text1"/>
+          <w:sz w:val="28"/>
+          <w:szCs w:val="28"/>
+        </w:rPr>
+        <w:t>)</w:t>
+      </w:r>
+      <w:r>
+        <w:rPr>
+          <w:color w:val="000000" w:themeColor="text1"/>
+          <w:sz w:val="28"/>
+          <w:szCs w:val="28"/>
+        </w:rPr>
+        <w:tab/>
+      </w:r>
+      <w:r>
+        <w:rPr>
+          <w:color w:val="000000" w:themeColor="text1"/>
+          <w:sz w:val="28"/>
+          <w:szCs w:val="28"/>
+        </w:rPr>
+        <w:tab/>
+      </w:r>
+      <w:r>
+        <w:rPr>
+          <w:color w:val="000000" w:themeColor="text1"/>
+          <w:sz w:val="28"/>
+          <w:szCs w:val="28"/>
+        </w:rPr>
+        <w:tab/>
+      </w:r>
+      <w:r>
+        <w:rPr>
+          <w:color w:val="000000" w:themeColor="text1"/>
+          <w:sz w:val="28"/>
+          <w:szCs w:val="28"/>
+        </w:rPr>
+        <w:tab/>
+      </w:r>
+      <w:r>
+        <w:rPr>
+          <w:color w:val="4EA72E" w:themeColor="accent6"/>
+          <w:sz w:val="28"/>
+          <w:szCs w:val="28"/>
+        </w:rPr>
+        <w:t>lw(load word), 0,(temp2) = 6</w:t>
+      </w:r>
+    </w:p>
+    <w:p>
+      <w:pPr>
+        <w:rPr>
+          <w:color w:val="000000" w:themeColor="text1"/>
+          <w:sz w:val="28"/>
+          <w:szCs w:val="28"/>
+        </w:rPr>
+      </w:pPr>
+      <w:r>
+        <w:rPr>
+          <w:color w:val="000000" w:themeColor="text1"/>
+          <w:sz w:val="28"/>
+          <w:szCs w:val="28"/>
+          <w:highlight w:val="yellow"/>
+        </w:rPr>
+        <w:t>Swap</w:t>
+      </w:r>
+      <w:r>
+        <w:rPr>
+          <w:color w:val="000000" w:themeColor="text1"/>
+          <w:sz w:val="28"/>
+          <w:szCs w:val="28"/>
+          <w:highlight w:val="yellow"/>
+        </w:rPr>
+        <w:t xml:space="preserve"> the </w:t>
+      </w:r>
+      <w:r>
+        <w:rPr>
+          <w:color w:val="000000" w:themeColor="text1"/>
+          <w:sz w:val="28"/>
+          <w:szCs w:val="28"/>
+          <w:highlight w:val="yellow"/>
+        </w:rPr>
+        <w:t>elements</w:t>
+      </w:r>
+      <w:r>
+        <w:rPr>
+          <w:color w:val="000000" w:themeColor="text1"/>
+          <w:sz w:val="28"/>
+          <w:szCs w:val="28"/>
+          <w:highlight w:val="yellow"/>
+        </w:rPr>
+        <w:t>.</w:t>
+      </w:r>
+      <w:r>
+        <w:rPr>
+          <w:color w:val="000000" w:themeColor="text1"/>
+          <w:sz w:val="28"/>
+          <w:szCs w:val="28"/>
+        </w:rPr>
+        <w:t xml:space="preserve"> This </w:t>
+      </w:r>
+      <w:r>
+        <w:rPr>
+          <w:color w:val="000000" w:themeColor="text1"/>
+          <w:sz w:val="28"/>
+          <w:szCs w:val="28"/>
+        </w:rPr>
+        <w:t>literally takes the actual number we just set and swaps with the previous positions where the address was stored.</w:t>
+      </w:r>
+    </w:p>
+    <w:p>
+      <w:pPr>
+        <w:rPr>
+          <w:color w:val="4EA72E" w:themeColor="accent6"/>
+          <w:sz w:val="28"/>
+          <w:szCs w:val="28"/>
+        </w:rPr>
+      </w:pPr>
+      <w:r>
+        <w:rPr>
+          <w:color w:val="156082" w:themeColor="accent1"/>
+          <w:sz w:val="28"/>
+          <w:szCs w:val="28"/>
+        </w:rPr>
+        <w:t>sw</w:t>
+      </w:r>
+      <w:r>
+        <w:rPr>
+          <w:sz w:val="28"/>
+          <w:szCs w:val="28"/>
+        </w:rPr>
+        <w:t xml:space="preserve"> </w:t>
       </w:r>
       <w:r>
         <w:rPr>
@@ -959,7 +1607,14 @@
           <w:sz w:val="28"/>
           <w:szCs w:val="28"/>
         </w:rPr>
-        <w:t xml:space="preserve">$t1 </w:t>
+        <w:t>$t4</w:t>
+      </w:r>
+      <w:r>
+        <w:rPr>
+          <w:sz w:val="28"/>
+          <w:szCs w:val="28"/>
+        </w:rPr>
+        <w:t>, 0(</w:t>
       </w:r>
       <w:r>
         <w:rPr>
@@ -967,27 +1622,38 @@
           <w:sz w:val="28"/>
           <w:szCs w:val="28"/>
         </w:rPr>
-        <w:tab/>
-      </w:r>
-      <w:r>
-        <w:rPr>
-          <w:color w:val="E97132" w:themeColor="accent2"/>
-          <w:sz w:val="28"/>
-          <w:szCs w:val="28"/>
-        </w:rPr>
-        <w:tab/>
-      </w:r>
-      <w:r>
-        <w:rPr>
-          <w:color w:val="E97132" w:themeColor="accent2"/>
-          <w:sz w:val="28"/>
-          <w:szCs w:val="28"/>
-        </w:rPr>
-        <w:tab/>
-      </w:r>
-      <w:r>
-        <w:rPr>
-          <w:color w:val="E97132" w:themeColor="accent2"/>
+        <w:t>$t2</w:t>
+      </w:r>
+      <w:r>
+        <w:rPr>
+          <w:sz w:val="28"/>
+          <w:szCs w:val="28"/>
+        </w:rPr>
+        <w:t>)</w:t>
+      </w:r>
+      <w:r>
+        <w:rPr>
+          <w:sz w:val="28"/>
+          <w:szCs w:val="28"/>
+        </w:rPr>
+        <w:tab/>
+      </w:r>
+      <w:r>
+        <w:rPr>
+          <w:sz w:val="28"/>
+          <w:szCs w:val="28"/>
+        </w:rPr>
+        <w:tab/>
+      </w:r>
+      <w:r>
+        <w:rPr>
+          <w:sz w:val="28"/>
+          <w:szCs w:val="28"/>
+        </w:rPr>
+        <w:tab/>
+      </w:r>
+      <w:r>
+        <w:rPr>
           <w:sz w:val="28"/>
           <w:szCs w:val="28"/>
         </w:rPr>
@@ -999,807 +1665,24 @@
           <w:sz w:val="28"/>
           <w:szCs w:val="28"/>
         </w:rPr>
-        <w:t>adds a0 and t1 together and stores in t1</w:t>
-      </w:r>
-    </w:p>
-    <w:p>
-      <w:pPr>
-        <w:rPr>
-          <w:sz w:val="28"/>
-          <w:szCs w:val="28"/>
-        </w:rPr>
-      </w:pPr>
-      <w:r>
-        <w:rPr>
-          <w:sz w:val="28"/>
-          <w:szCs w:val="28"/>
-          <w:highlight w:val="yellow"/>
-        </w:rPr>
-        <w:t xml:space="preserve">Calculate offset for </w:t>
-      </w:r>
-      <w:r>
-        <w:rPr>
-          <w:sz w:val="28"/>
-          <w:szCs w:val="28"/>
-          <w:highlight w:val="yellow"/>
-        </w:rPr>
-        <w:t>M</w:t>
-      </w:r>
-      <w:r>
-        <w:rPr>
-          <w:sz w:val="28"/>
-          <w:szCs w:val="28"/>
-          <w:highlight w:val="yellow"/>
-        </w:rPr>
-        <w:t>.</w:t>
-      </w:r>
-      <w:r>
-        <w:rPr>
-          <w:sz w:val="28"/>
-          <w:szCs w:val="28"/>
-        </w:rPr>
-        <w:t xml:space="preserve"> This </w:t>
-      </w:r>
-      <w:r>
-        <w:rPr>
-          <w:sz w:val="28"/>
-          <w:szCs w:val="28"/>
-        </w:rPr>
-        <w:t xml:space="preserve">does the same thing for </w:t>
-      </w:r>
-      <w:proofErr w:type="spellStart"/>
-      <w:proofErr w:type="gramStart"/>
-      <w:r>
-        <w:rPr>
-          <w:sz w:val="28"/>
-          <w:szCs w:val="28"/>
-        </w:rPr>
-        <w:t>m</w:t>
-      </w:r>
-      <w:proofErr w:type="spellEnd"/>
-      <w:r>
-        <w:rPr>
-          <w:sz w:val="28"/>
-          <w:szCs w:val="28"/>
-        </w:rPr>
-        <w:t>.</w:t>
-      </w:r>
-      <w:proofErr w:type="gramEnd"/>
-      <w:r>
-        <w:rPr>
-          <w:sz w:val="28"/>
-          <w:szCs w:val="28"/>
-        </w:rPr>
-        <w:t xml:space="preserve"> It just finds the </w:t>
-      </w:r>
-      <w:r>
-        <w:rPr>
-          <w:sz w:val="28"/>
-          <w:szCs w:val="28"/>
-        </w:rPr>
-        <w:t>address</w:t>
-      </w:r>
-      <w:r>
-        <w:rPr>
-          <w:sz w:val="28"/>
-          <w:szCs w:val="28"/>
-        </w:rPr>
-        <w:t xml:space="preserve"> of the input in the array.</w:t>
-      </w:r>
-      <w:r>
-        <w:rPr>
-          <w:sz w:val="28"/>
-          <w:szCs w:val="28"/>
-        </w:rPr>
-        <w:t xml:space="preserve"> </w:t>
-      </w:r>
-      <w:r>
-        <w:rPr>
-          <w:sz w:val="28"/>
-          <w:szCs w:val="28"/>
-        </w:rPr>
-        <w:t>($a</w:t>
-      </w:r>
-      <w:r>
-        <w:rPr>
-          <w:sz w:val="28"/>
-          <w:szCs w:val="28"/>
-        </w:rPr>
-        <w:t>2</w:t>
-      </w:r>
-      <w:r>
-        <w:rPr>
-          <w:sz w:val="28"/>
-          <w:szCs w:val="28"/>
-        </w:rPr>
-        <w:t xml:space="preserve"> = </w:t>
-      </w:r>
-      <w:r>
-        <w:rPr>
-          <w:sz w:val="28"/>
-          <w:szCs w:val="28"/>
-        </w:rPr>
-        <w:t>m</w:t>
-      </w:r>
-      <w:r>
-        <w:rPr>
-          <w:sz w:val="28"/>
-          <w:szCs w:val="28"/>
-        </w:rPr>
-        <w:t>)</w:t>
-      </w:r>
-    </w:p>
-    <w:p>
-      <w:pPr>
-        <w:rPr>
-          <w:color w:val="4EA72E" w:themeColor="accent6"/>
-          <w:sz w:val="28"/>
-          <w:szCs w:val="28"/>
-        </w:rPr>
-      </w:pPr>
-      <w:proofErr w:type="spellStart"/>
+        <w:t>sw(swap) from, 0(to)</w:t>
+      </w:r>
+    </w:p>
+    <w:p>
+      <w:pPr>
+        <w:rPr>
+          <w:sz w:val="28"/>
+          <w:szCs w:val="28"/>
+        </w:rPr>
+      </w:pPr>
       <w:r>
         <w:rPr>
           <w:color w:val="156082" w:themeColor="accent1"/>
           <w:sz w:val="28"/>
           <w:szCs w:val="28"/>
         </w:rPr>
-        <w:t>sll</w:t>
-      </w:r>
-      <w:proofErr w:type="spellEnd"/>
-      <w:r>
-        <w:rPr>
-          <w:sz w:val="28"/>
-          <w:szCs w:val="28"/>
-        </w:rPr>
-        <w:t xml:space="preserve"> </w:t>
-      </w:r>
-      <w:r>
-        <w:rPr>
-          <w:color w:val="E97132" w:themeColor="accent2"/>
-          <w:sz w:val="28"/>
-          <w:szCs w:val="28"/>
-        </w:rPr>
-        <w:t>$t</w:t>
-      </w:r>
-      <w:r>
-        <w:rPr>
-          <w:color w:val="E97132" w:themeColor="accent2"/>
-          <w:sz w:val="28"/>
-          <w:szCs w:val="28"/>
-        </w:rPr>
-        <w:t>2</w:t>
-      </w:r>
-      <w:r>
-        <w:rPr>
-          <w:sz w:val="28"/>
-          <w:szCs w:val="28"/>
-        </w:rPr>
-        <w:t xml:space="preserve">, </w:t>
-      </w:r>
-      <w:r>
-        <w:rPr>
-          <w:color w:val="E97132" w:themeColor="accent2"/>
-          <w:sz w:val="28"/>
-          <w:szCs w:val="28"/>
-        </w:rPr>
-        <w:t>$a</w:t>
-      </w:r>
-      <w:r>
-        <w:rPr>
-          <w:color w:val="E97132" w:themeColor="accent2"/>
-          <w:sz w:val="28"/>
-          <w:szCs w:val="28"/>
-        </w:rPr>
-        <w:t>2</w:t>
-      </w:r>
-      <w:r>
-        <w:rPr>
-          <w:sz w:val="28"/>
-          <w:szCs w:val="28"/>
-        </w:rPr>
-        <w:t xml:space="preserve">, 2 </w:t>
-      </w:r>
-      <w:r>
-        <w:rPr>
-          <w:sz w:val="28"/>
-          <w:szCs w:val="28"/>
-        </w:rPr>
-        <w:tab/>
-      </w:r>
-      <w:r>
-        <w:rPr>
-          <w:sz w:val="28"/>
-          <w:szCs w:val="28"/>
-        </w:rPr>
-        <w:tab/>
-      </w:r>
-      <w:r>
-        <w:rPr>
-          <w:sz w:val="28"/>
-          <w:szCs w:val="28"/>
-        </w:rPr>
-        <w:tab/>
-      </w:r>
-      <w:r>
-        <w:rPr>
-          <w:sz w:val="28"/>
-          <w:szCs w:val="28"/>
-        </w:rPr>
-        <w:tab/>
-      </w:r>
-      <w:proofErr w:type="spellStart"/>
-      <w:r>
-        <w:rPr>
-          <w:color w:val="4EA72E" w:themeColor="accent6"/>
-          <w:sz w:val="28"/>
-          <w:szCs w:val="28"/>
-        </w:rPr>
-        <w:t>sll</w:t>
-      </w:r>
-      <w:proofErr w:type="spellEnd"/>
-      <w:r>
-        <w:rPr>
-          <w:color w:val="4EA72E" w:themeColor="accent6"/>
-          <w:sz w:val="28"/>
-          <w:szCs w:val="28"/>
-        </w:rPr>
-        <w:t>(result, target, shift amount)</w:t>
-      </w:r>
-    </w:p>
-    <w:p>
-      <w:pPr>
-        <w:rPr>
-          <w:color w:val="E97132" w:themeColor="accent2"/>
-          <w:sz w:val="28"/>
-          <w:szCs w:val="28"/>
-        </w:rPr>
-      </w:pPr>
-      <w:r>
-        <w:rPr>
-          <w:color w:val="156082" w:themeColor="accent1"/>
-          <w:sz w:val="28"/>
-          <w:szCs w:val="28"/>
-        </w:rPr>
-        <w:t>add</w:t>
-      </w:r>
-      <w:r>
-        <w:rPr>
-          <w:sz w:val="28"/>
-          <w:szCs w:val="28"/>
-        </w:rPr>
-        <w:t xml:space="preserve"> </w:t>
-      </w:r>
-      <w:r>
-        <w:rPr>
-          <w:color w:val="E97132" w:themeColor="accent2"/>
-          <w:sz w:val="28"/>
-          <w:szCs w:val="28"/>
-        </w:rPr>
-        <w:t>$t</w:t>
-      </w:r>
-      <w:r>
-        <w:rPr>
-          <w:color w:val="E97132" w:themeColor="accent2"/>
-          <w:sz w:val="28"/>
-          <w:szCs w:val="28"/>
-        </w:rPr>
-        <w:t>2</w:t>
-      </w:r>
-      <w:r>
-        <w:rPr>
-          <w:sz w:val="28"/>
-          <w:szCs w:val="28"/>
-        </w:rPr>
-        <w:t xml:space="preserve">, </w:t>
-      </w:r>
-      <w:r>
-        <w:rPr>
-          <w:color w:val="E97132" w:themeColor="accent2"/>
-          <w:sz w:val="28"/>
-          <w:szCs w:val="28"/>
-        </w:rPr>
-        <w:t>$a0</w:t>
-      </w:r>
-      <w:r>
-        <w:rPr>
-          <w:sz w:val="28"/>
-          <w:szCs w:val="28"/>
-        </w:rPr>
-        <w:t xml:space="preserve">, </w:t>
-      </w:r>
-      <w:r>
-        <w:rPr>
-          <w:color w:val="E97132" w:themeColor="accent2"/>
-          <w:sz w:val="28"/>
-          <w:szCs w:val="28"/>
-        </w:rPr>
-        <w:t>$t</w:t>
-      </w:r>
-      <w:r>
-        <w:rPr>
-          <w:color w:val="E97132" w:themeColor="accent2"/>
-          <w:sz w:val="28"/>
-          <w:szCs w:val="28"/>
-        </w:rPr>
-        <w:t>2</w:t>
-      </w:r>
-      <w:r>
-        <w:rPr>
-          <w:color w:val="E97132" w:themeColor="accent2"/>
-          <w:sz w:val="28"/>
-          <w:szCs w:val="28"/>
-        </w:rPr>
-        <w:t xml:space="preserve"> </w:t>
-      </w:r>
-    </w:p>
-    <w:p>
-      <w:pPr>
-        <w:rPr>
-          <w:color w:val="000000" w:themeColor="text1"/>
-          <w:sz w:val="28"/>
-          <w:szCs w:val="28"/>
-        </w:rPr>
-      </w:pPr>
-      <w:r>
-        <w:rPr>
-          <w:color w:val="000000" w:themeColor="text1"/>
-          <w:sz w:val="28"/>
-          <w:szCs w:val="28"/>
-          <w:highlight w:val="yellow"/>
-        </w:rPr>
-        <w:t xml:space="preserve">Load </w:t>
-      </w:r>
-      <w:r>
-        <w:rPr>
-          <w:color w:val="000000" w:themeColor="text1"/>
-          <w:sz w:val="28"/>
-          <w:szCs w:val="28"/>
-          <w:highlight w:val="yellow"/>
-        </w:rPr>
-        <w:t xml:space="preserve">the actual number of </w:t>
-      </w:r>
-      <w:r>
-        <w:rPr>
-          <w:color w:val="000000" w:themeColor="text1"/>
-          <w:sz w:val="28"/>
-          <w:szCs w:val="28"/>
-          <w:highlight w:val="yellow"/>
-        </w:rPr>
-        <w:t>addresses</w:t>
-      </w:r>
-      <w:r>
-        <w:rPr>
-          <w:color w:val="000000" w:themeColor="text1"/>
-          <w:sz w:val="28"/>
-          <w:szCs w:val="28"/>
-          <w:highlight w:val="yellow"/>
-        </w:rPr>
-        <w:t xml:space="preserve"> in array.</w:t>
-      </w:r>
-      <w:r>
-        <w:rPr>
-          <w:color w:val="000000" w:themeColor="text1"/>
-          <w:sz w:val="28"/>
-          <w:szCs w:val="28"/>
-        </w:rPr>
-        <w:t xml:space="preserve"> </w:t>
-      </w:r>
-      <w:r>
-        <w:rPr>
-          <w:color w:val="000000" w:themeColor="text1"/>
-          <w:sz w:val="28"/>
-          <w:szCs w:val="28"/>
-        </w:rPr>
-        <w:t>This converts and stores the address back into the actual number in it.</w:t>
-      </w:r>
-      <w:r>
-        <w:rPr>
-          <w:color w:val="000000" w:themeColor="text1"/>
-          <w:sz w:val="28"/>
-          <w:szCs w:val="28"/>
-        </w:rPr>
-        <w:t xml:space="preserve"> For purposes of swapping them.</w:t>
-      </w:r>
-    </w:p>
-    <w:p>
-      <w:pPr>
-        <w:rPr>
-          <w:color w:val="4EA72E" w:themeColor="accent6"/>
-          <w:sz w:val="28"/>
-          <w:szCs w:val="28"/>
-        </w:rPr>
-      </w:pPr>
-      <w:proofErr w:type="spellStart"/>
-      <w:r>
-        <w:rPr>
-          <w:color w:val="156082" w:themeColor="accent1"/>
-          <w:sz w:val="28"/>
-          <w:szCs w:val="28"/>
-        </w:rPr>
-        <w:t>lw</w:t>
-      </w:r>
-      <w:proofErr w:type="spellEnd"/>
-      <w:r>
-        <w:rPr>
-          <w:color w:val="000000" w:themeColor="text1"/>
-          <w:sz w:val="28"/>
-          <w:szCs w:val="28"/>
-        </w:rPr>
-        <w:t xml:space="preserve"> </w:t>
-      </w:r>
-      <w:r>
-        <w:rPr>
-          <w:color w:val="E97132" w:themeColor="accent2"/>
-          <w:sz w:val="28"/>
-          <w:szCs w:val="28"/>
-        </w:rPr>
-        <w:t>$t4</w:t>
-      </w:r>
-      <w:r>
-        <w:rPr>
-          <w:color w:val="000000" w:themeColor="text1"/>
-          <w:sz w:val="28"/>
-          <w:szCs w:val="28"/>
-        </w:rPr>
-        <w:t>, 0(</w:t>
-      </w:r>
-      <w:r>
-        <w:rPr>
-          <w:color w:val="E97132" w:themeColor="accent2"/>
-          <w:sz w:val="28"/>
-          <w:szCs w:val="28"/>
-        </w:rPr>
-        <w:t>$t1</w:t>
-      </w:r>
-      <w:r>
-        <w:rPr>
-          <w:color w:val="000000" w:themeColor="text1"/>
-          <w:sz w:val="28"/>
-          <w:szCs w:val="28"/>
-        </w:rPr>
-        <w:t>)</w:t>
-      </w:r>
-      <w:r>
-        <w:rPr>
-          <w:color w:val="000000" w:themeColor="text1"/>
-          <w:sz w:val="28"/>
-          <w:szCs w:val="28"/>
-        </w:rPr>
-        <w:tab/>
-      </w:r>
-      <w:r>
-        <w:rPr>
-          <w:color w:val="000000" w:themeColor="text1"/>
-          <w:sz w:val="28"/>
-          <w:szCs w:val="28"/>
-        </w:rPr>
-        <w:tab/>
-      </w:r>
-      <w:r>
-        <w:rPr>
-          <w:color w:val="000000" w:themeColor="text1"/>
-          <w:sz w:val="28"/>
-          <w:szCs w:val="28"/>
-        </w:rPr>
-        <w:tab/>
-      </w:r>
-      <w:r>
-        <w:rPr>
-          <w:color w:val="000000" w:themeColor="text1"/>
-          <w:sz w:val="28"/>
-          <w:szCs w:val="28"/>
-        </w:rPr>
-        <w:tab/>
-      </w:r>
-      <w:proofErr w:type="spellStart"/>
-      <w:r>
-        <w:rPr>
-          <w:color w:val="4EA72E" w:themeColor="accent6"/>
-          <w:sz w:val="28"/>
-          <w:szCs w:val="28"/>
-        </w:rPr>
-        <w:t>lw</w:t>
-      </w:r>
-      <w:proofErr w:type="spellEnd"/>
-      <w:r>
-        <w:rPr>
-          <w:color w:val="4EA72E" w:themeColor="accent6"/>
-          <w:sz w:val="28"/>
-          <w:szCs w:val="28"/>
-        </w:rPr>
-        <w:t>(load word), 0(temp1) = 3</w:t>
-      </w:r>
-    </w:p>
-    <w:p>
-      <w:pPr>
-        <w:rPr>
-          <w:color w:val="4EA72E" w:themeColor="accent6"/>
-          <w:sz w:val="28"/>
-          <w:szCs w:val="28"/>
-        </w:rPr>
-      </w:pPr>
-      <w:proofErr w:type="spellStart"/>
-      <w:r>
-        <w:rPr>
-          <w:color w:val="156082" w:themeColor="accent1"/>
-          <w:sz w:val="28"/>
-          <w:szCs w:val="28"/>
-        </w:rPr>
-        <w:t>lw</w:t>
-      </w:r>
-      <w:proofErr w:type="spellEnd"/>
-      <w:r>
-        <w:rPr>
-          <w:color w:val="000000" w:themeColor="text1"/>
-          <w:sz w:val="28"/>
-          <w:szCs w:val="28"/>
-        </w:rPr>
-        <w:t xml:space="preserve"> </w:t>
-      </w:r>
-      <w:r>
-        <w:rPr>
-          <w:color w:val="E97132" w:themeColor="accent2"/>
-          <w:sz w:val="28"/>
-          <w:szCs w:val="28"/>
-        </w:rPr>
-        <w:t>$t5</w:t>
-      </w:r>
-      <w:r>
-        <w:rPr>
-          <w:color w:val="000000" w:themeColor="text1"/>
-          <w:sz w:val="28"/>
-          <w:szCs w:val="28"/>
-        </w:rPr>
-        <w:t>, 0(</w:t>
-      </w:r>
-      <w:r>
-        <w:rPr>
-          <w:color w:val="E97132" w:themeColor="accent2"/>
-          <w:sz w:val="28"/>
-          <w:szCs w:val="28"/>
-        </w:rPr>
-        <w:t>$t2</w:t>
-      </w:r>
-      <w:r>
-        <w:rPr>
-          <w:color w:val="000000" w:themeColor="text1"/>
-          <w:sz w:val="28"/>
-          <w:szCs w:val="28"/>
-        </w:rPr>
-        <w:t>)</w:t>
-      </w:r>
-      <w:r>
-        <w:rPr>
-          <w:color w:val="000000" w:themeColor="text1"/>
-          <w:sz w:val="28"/>
-          <w:szCs w:val="28"/>
-        </w:rPr>
-        <w:tab/>
-      </w:r>
-      <w:r>
-        <w:rPr>
-          <w:color w:val="000000" w:themeColor="text1"/>
-          <w:sz w:val="28"/>
-          <w:szCs w:val="28"/>
-        </w:rPr>
-        <w:tab/>
-      </w:r>
-      <w:r>
-        <w:rPr>
-          <w:color w:val="000000" w:themeColor="text1"/>
-          <w:sz w:val="28"/>
-          <w:szCs w:val="28"/>
-        </w:rPr>
-        <w:tab/>
-      </w:r>
-      <w:r>
-        <w:rPr>
-          <w:color w:val="000000" w:themeColor="text1"/>
-          <w:sz w:val="28"/>
-          <w:szCs w:val="28"/>
-        </w:rPr>
-        <w:tab/>
-      </w:r>
-      <w:proofErr w:type="spellStart"/>
-      <w:r>
-        <w:rPr>
-          <w:color w:val="4EA72E" w:themeColor="accent6"/>
-          <w:sz w:val="28"/>
-          <w:szCs w:val="28"/>
-        </w:rPr>
-        <w:t>lw</w:t>
-      </w:r>
-      <w:proofErr w:type="spellEnd"/>
-      <w:r>
-        <w:rPr>
-          <w:color w:val="4EA72E" w:themeColor="accent6"/>
-          <w:sz w:val="28"/>
-          <w:szCs w:val="28"/>
-        </w:rPr>
-        <w:t>(load word), 0,(temp2) = 6</w:t>
-      </w:r>
-    </w:p>
-    <w:p>
-      <w:pPr>
-        <w:rPr>
-          <w:color w:val="000000" w:themeColor="text1"/>
-          <w:sz w:val="28"/>
-          <w:szCs w:val="28"/>
-        </w:rPr>
-      </w:pPr>
-      <w:r>
-        <w:rPr>
-          <w:color w:val="000000" w:themeColor="text1"/>
-          <w:sz w:val="28"/>
-          <w:szCs w:val="28"/>
-          <w:highlight w:val="yellow"/>
-        </w:rPr>
-        <w:t>Swap</w:t>
-      </w:r>
-      <w:r>
-        <w:rPr>
-          <w:color w:val="000000" w:themeColor="text1"/>
-          <w:sz w:val="28"/>
-          <w:szCs w:val="28"/>
-          <w:highlight w:val="yellow"/>
-        </w:rPr>
-        <w:t xml:space="preserve"> the </w:t>
-      </w:r>
-      <w:r>
-        <w:rPr>
-          <w:color w:val="000000" w:themeColor="text1"/>
-          <w:sz w:val="28"/>
-          <w:szCs w:val="28"/>
-          <w:highlight w:val="yellow"/>
-        </w:rPr>
-        <w:t>elements</w:t>
-      </w:r>
-      <w:r>
-        <w:rPr>
-          <w:color w:val="000000" w:themeColor="text1"/>
-          <w:sz w:val="28"/>
-          <w:szCs w:val="28"/>
-          <w:highlight w:val="yellow"/>
-        </w:rPr>
-        <w:t>.</w:t>
-      </w:r>
-      <w:r>
-        <w:rPr>
-          <w:color w:val="000000" w:themeColor="text1"/>
-          <w:sz w:val="28"/>
-          <w:szCs w:val="28"/>
-        </w:rPr>
-        <w:t xml:space="preserve"> This </w:t>
-      </w:r>
-      <w:r>
-        <w:rPr>
-          <w:color w:val="000000" w:themeColor="text1"/>
-          <w:sz w:val="28"/>
-          <w:szCs w:val="28"/>
-        </w:rPr>
-        <w:t>literally takes the actual number we just set and swaps with the previous positions where the address was stored.</w:t>
-      </w:r>
-    </w:p>
-    <w:p>
-      <w:pPr>
-        <w:rPr>
-          <w:color w:val="4EA72E" w:themeColor="accent6"/>
-          <w:sz w:val="28"/>
-          <w:szCs w:val="28"/>
-        </w:rPr>
-      </w:pPr>
-      <w:proofErr w:type="spellStart"/>
-      <w:r>
-        <w:rPr>
-          <w:color w:val="156082" w:themeColor="accent1"/>
-          <w:sz w:val="28"/>
-          <w:szCs w:val="28"/>
-        </w:rPr>
         <w:t>sw</w:t>
       </w:r>
-      <w:proofErr w:type="spellEnd"/>
-      <w:r>
-        <w:rPr>
-          <w:sz w:val="28"/>
-          <w:szCs w:val="28"/>
-        </w:rPr>
-        <w:t xml:space="preserve"> </w:t>
-      </w:r>
-      <w:r>
-        <w:rPr>
-          <w:color w:val="E97132" w:themeColor="accent2"/>
-          <w:sz w:val="28"/>
-          <w:szCs w:val="28"/>
-        </w:rPr>
-        <w:t>$t4</w:t>
-      </w:r>
-      <w:r>
-        <w:rPr>
-          <w:sz w:val="28"/>
-          <w:szCs w:val="28"/>
-        </w:rPr>
-        <w:t>, 0(</w:t>
-      </w:r>
-      <w:r>
-        <w:rPr>
-          <w:color w:val="E97132" w:themeColor="accent2"/>
-          <w:sz w:val="28"/>
-          <w:szCs w:val="28"/>
-        </w:rPr>
-        <w:t>$t2</w:t>
-      </w:r>
-      <w:r>
-        <w:rPr>
-          <w:sz w:val="28"/>
-          <w:szCs w:val="28"/>
-        </w:rPr>
-        <w:t>)</w:t>
-      </w:r>
-      <w:r>
-        <w:rPr>
-          <w:sz w:val="28"/>
-          <w:szCs w:val="28"/>
-        </w:rPr>
-        <w:tab/>
-      </w:r>
-      <w:r>
-        <w:rPr>
-          <w:sz w:val="28"/>
-          <w:szCs w:val="28"/>
-        </w:rPr>
-        <w:tab/>
-      </w:r>
-      <w:r>
-        <w:rPr>
-          <w:sz w:val="28"/>
-          <w:szCs w:val="28"/>
-        </w:rPr>
-        <w:tab/>
-      </w:r>
-      <w:r>
-        <w:rPr>
-          <w:sz w:val="28"/>
-          <w:szCs w:val="28"/>
-        </w:rPr>
-        <w:tab/>
-      </w:r>
-      <w:proofErr w:type="spellStart"/>
-      <w:r>
-        <w:rPr>
-          <w:color w:val="4EA72E" w:themeColor="accent6"/>
-          <w:sz w:val="28"/>
-          <w:szCs w:val="28"/>
-        </w:rPr>
-        <w:t>sw</w:t>
-      </w:r>
-      <w:proofErr w:type="spellEnd"/>
-      <w:r>
-        <w:rPr>
-          <w:color w:val="4EA72E" w:themeColor="accent6"/>
-          <w:sz w:val="28"/>
-          <w:szCs w:val="28"/>
-        </w:rPr>
-        <w:t>(swap) from, 0(to)</w:t>
-      </w:r>
-    </w:p>
-    <w:p>
-      <w:pPr>
-        <w:rPr>
-          <w:sz w:val="28"/>
-          <w:szCs w:val="28"/>
-        </w:rPr>
-      </w:pPr>
-      <w:proofErr w:type="spellStart"/>
-      <w:r>
-        <w:rPr>
-          <w:color w:val="156082" w:themeColor="accent1"/>
-          <w:sz w:val="28"/>
-          <w:szCs w:val="28"/>
-        </w:rPr>
-        <w:t>sw</w:t>
-      </w:r>
-      <w:proofErr w:type="spellEnd"/>
       <w:r>
         <w:rPr>
           <w:sz w:val="28"/>
@@ -2107,7 +1990,7 @@
           </mc:Choice>
           <mc:Fallback>
             <w:pict>
-              <v:shapetype w14:anchorId="7515ACE4" id="_x0000_t67" coordsize="21600,21600" o:spt="67" adj="16200,5400" path="m0@0l@1@0@1,0@2,0@2@0,21600@0,10800,21600xe">
+              <v:shapetype w14:anchorId="37ACEEB0" id="_x0000_t67" coordsize="21600,21600" o:spt="67" adj="16200,5400" path="m0@0l@1@0@1,0@2,0@2@0,21600@0,10800,21600xe">
                 <v:stroke joinstyle="miter"/>
                 <v:formulas>
                   <v:f eqn="val #0"/>
@@ -2176,25 +2059,209 @@
         </w:rPr>
         <w:t>Before Run:</w:t>
       </w:r>
-    </w:p>
-    <w:p>
-      <w:pPr>
+      <w:r>
         <w:rPr>
           <w:b/>
           <w:bCs/>
           <w:sz w:val="28"/>
           <w:szCs w:val="28"/>
         </w:rPr>
-      </w:pPr>
+        <w:t xml:space="preserve"> </w:t>
+      </w:r>
       <w:r>
         <w:rPr>
           <w:b/>
           <w:bCs/>
           <w:sz w:val="28"/>
           <w:szCs w:val="28"/>
+          <w:highlight w:val="yellow"/>
+        </w:rPr>
+        <w:t>Notice the array values in the data segment</w:t>
+      </w:r>
+    </w:p>
+    <w:p>
+      <w:pPr>
+        <w:rPr>
+          <w:b/>
+          <w:bCs/>
+          <w:color w:val="FF0000"/>
+          <w:sz w:val="28"/>
+          <w:szCs w:val="28"/>
+        </w:rPr>
+      </w:pPr>
+      <w:r>
+        <w:rPr>
+          <w:b/>
+          <w:bCs/>
+          <w:noProof/>
+          <w:color w:val="FF0000"/>
+          <w:sz w:val="28"/>
+          <w:szCs w:val="28"/>
+        </w:rPr>
+        <mc:AlternateContent>
+          <mc:Choice Requires="wps">
+            <w:drawing>
+              <wp:anchor distT="0" distB="0" distL="114300" distR="114300" simplePos="0" relativeHeight="251666432" behindDoc="0" locked="0" layoutInCell="1" allowOverlap="1" wp14:anchorId="0875A954" wp14:editId="2695938C">
+                <wp:simplePos x="0" y="0"/>
+                <wp:positionH relativeFrom="column">
+                  <wp:posOffset>4983271</wp:posOffset>
+                </wp:positionH>
+                <wp:positionV relativeFrom="paragraph">
+                  <wp:posOffset>2133704</wp:posOffset>
+                </wp:positionV>
+                <wp:extent cx="363254" cy="242170"/>
+                <wp:effectExtent l="38100" t="19050" r="17780" b="24765"/>
+                <wp:wrapNone/>
+                <wp:docPr id="1405561428" name="Arrow: Up 2"/>
+                <wp:cNvGraphicFramePr/>
+                <a:graphic xmlns:a="http://schemas.openxmlformats.org/drawingml/2006/main">
+                  <a:graphicData uri="http://schemas.microsoft.com/office/word/2010/wordprocessingShape">
+                    <wps:wsp>
+                      <wps:cNvSpPr/>
+                      <wps:spPr>
+                        <a:xfrm>
+                          <a:off x="0" y="0"/>
+                          <a:ext cx="363254" cy="242170"/>
+                        </a:xfrm>
+                        <a:prstGeom prst="upArrow">
+                          <a:avLst/>
+                        </a:prstGeom>
+                        <a:solidFill>
+                          <a:schemeClr val="accent2"/>
+                        </a:solidFill>
+                      </wps:spPr>
+                      <wps:style>
+                        <a:lnRef idx="2">
+                          <a:schemeClr val="accent1">
+                            <a:shade val="15000"/>
+                          </a:schemeClr>
+                        </a:lnRef>
+                        <a:fillRef idx="1">
+                          <a:schemeClr val="accent1"/>
+                        </a:fillRef>
+                        <a:effectRef idx="0">
+                          <a:schemeClr val="accent1"/>
+                        </a:effectRef>
+                        <a:fontRef idx="minor">
+                          <a:schemeClr val="lt1"/>
+                        </a:fontRef>
+                      </wps:style>
+                      <wps:bodyPr rot="0" spcFirstLastPara="0" vertOverflow="overflow" horzOverflow="overflow" vert="horz" wrap="square" lIns="91440" tIns="45720" rIns="91440" bIns="45720" numCol="1" spcCol="0" rtlCol="0" fromWordArt="0" anchor="ctr" anchorCtr="0" forceAA="0" compatLnSpc="1">
+                        <a:prstTxWarp prst="textNoShape">
+                          <a:avLst/>
+                        </a:prstTxWarp>
+                        <a:noAutofit/>
+                      </wps:bodyPr>
+                    </wps:wsp>
+                  </a:graphicData>
+                </a:graphic>
+              </wp:anchor>
+            </w:drawing>
+          </mc:Choice>
+          <mc:Fallback>
+            <w:pict>
+              <v:shapetype w14:anchorId="23879C19" id="_x0000_t68" coordsize="21600,21600" o:spt="68" adj="5400,5400" path="m0@0l@1@0@1,21600@2,21600@2@0,21600@0,10800,xe">
+                <v:stroke joinstyle="miter"/>
+                <v:formulas>
+                  <v:f eqn="val #0"/>
+                  <v:f eqn="val #1"/>
+                  <v:f eqn="sum 21600 0 #1"/>
+                  <v:f eqn="prod #0 #1 10800"/>
+                  <v:f eqn="sum #0 0 @3"/>
+                </v:formulas>
+                <v:path o:connecttype="custom" o:connectlocs="10800,0;0,@0;10800,21600;21600,@0" o:connectangles="270,180,90,0" textboxrect="@1,@4,@2,21600"/>
+                <v:handles>
+                  <v:h position="#1,#0" xrange="0,10800" yrange="0,21600"/>
+                </v:handles>
+              </v:shapetype>
+              <v:shape id="Arrow: Up 2" o:spid="_x0000_s1026" type="#_x0000_t68" style="position:absolute;margin-left:392.4pt;margin-top:168pt;width:28.6pt;height:19.05pt;z-index:251666432;visibility:visible;mso-wrap-style:square;mso-wrap-distance-left:9pt;mso-wrap-distance-top:0;mso-wrap-distance-right:9pt;mso-wrap-distance-bottom:0;mso-position-horizontal:absolute;mso-position-horizontal-relative:text;mso-position-vertical:absolute;mso-position-vertical-relative:text;v-text-anchor:middle" o:gfxdata="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" adj="10800" fillcolor="#e97132 [3205]" strokecolor="#030e13 [484]" strokeweight="1pt"/>
+            </w:pict>
+          </mc:Fallback>
+        </mc:AlternateContent>
+      </w:r>
+      <w:r>
+        <w:rPr>
+          <w:b/>
+          <w:bCs/>
+          <w:noProof/>
+          <w:color w:val="FF0000"/>
+          <w:sz w:val="28"/>
+          <w:szCs w:val="28"/>
+        </w:rPr>
+        <mc:AlternateContent>
+          <mc:Choice Requires="wps">
+            <w:drawing>
+              <wp:anchor distT="0" distB="0" distL="114300" distR="114300" simplePos="0" relativeHeight="251664384" behindDoc="0" locked="0" layoutInCell="1" allowOverlap="1" wp14:anchorId="54C992F7" wp14:editId="534A21FF">
+                <wp:simplePos x="0" y="0"/>
+                <wp:positionH relativeFrom="column">
+                  <wp:posOffset>3050105</wp:posOffset>
+                </wp:positionH>
+                <wp:positionV relativeFrom="paragraph">
+                  <wp:posOffset>2113080</wp:posOffset>
+                </wp:positionV>
+                <wp:extent cx="363254" cy="242170"/>
+                <wp:effectExtent l="38100" t="19050" r="17780" b="24765"/>
+                <wp:wrapNone/>
+                <wp:docPr id="2143894582" name="Arrow: Up 2"/>
+                <wp:cNvGraphicFramePr/>
+                <a:graphic xmlns:a="http://schemas.openxmlformats.org/drawingml/2006/main">
+                  <a:graphicData uri="http://schemas.microsoft.com/office/word/2010/wordprocessingShape">
+                    <wps:wsp>
+                      <wps:cNvSpPr/>
+                      <wps:spPr>
+                        <a:xfrm>
+                          <a:off x="0" y="0"/>
+                          <a:ext cx="363254" cy="242170"/>
+                        </a:xfrm>
+                        <a:prstGeom prst="upArrow">
+                          <a:avLst/>
+                        </a:prstGeom>
+                      </wps:spPr>
+                      <wps:style>
+                        <a:lnRef idx="2">
+                          <a:schemeClr val="accent1">
+                            <a:shade val="15000"/>
+                          </a:schemeClr>
+                        </a:lnRef>
+                        <a:fillRef idx="1">
+                          <a:schemeClr val="accent1"/>
+                        </a:fillRef>
+                        <a:effectRef idx="0">
+                          <a:schemeClr val="accent1"/>
+                        </a:effectRef>
+                        <a:fontRef idx="minor">
+                          <a:schemeClr val="lt1"/>
+                        </a:fontRef>
+                      </wps:style>
+                      <wps:bodyPr rot="0" spcFirstLastPara="0" vertOverflow="overflow" horzOverflow="overflow" vert="horz" wrap="square" lIns="91440" tIns="45720" rIns="91440" bIns="45720" numCol="1" spcCol="0" rtlCol="0" fromWordArt="0" anchor="ctr" anchorCtr="0" forceAA="0" compatLnSpc="1">
+                        <a:prstTxWarp prst="textNoShape">
+                          <a:avLst/>
+                        </a:prstTxWarp>
+                        <a:noAutofit/>
+                      </wps:bodyPr>
+                    </wps:wsp>
+                  </a:graphicData>
+                </a:graphic>
+              </wp:anchor>
+            </w:drawing>
+          </mc:Choice>
+          <mc:Fallback>
+            <w:pict>
+              <v:shape w14:anchorId="2FF10F4B" id="Arrow: Up 2" o:spid="_x0000_s1026" type="#_x0000_t68" style="position:absolute;margin-left:240.15pt;margin-top:166.4pt;width:28.6pt;height:19.05pt;z-index:251664384;visibility:visible;mso-wrap-style:square;mso-wrap-distance-left:9pt;mso-wrap-distance-top:0;mso-wrap-distance-right:9pt;mso-wrap-distance-bottom:0;mso-position-horizontal:absolute;mso-position-horizontal-relative:text;mso-position-vertical:absolute;mso-position-vertical-relative:text;v-text-anchor:middle" o:gfxdata="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" adj="10800" fillcolor="#156082 [3204]" strokecolor="#030e13 [484]" strokeweight="1pt"/>
+            </w:pict>
+          </mc:Fallback>
+        </mc:AlternateContent>
+      </w:r>
+      <w:r>
+        <w:rPr>
+          <w:b/>
+          <w:bCs/>
+          <w:color w:val="FF0000"/>
+          <w:sz w:val="28"/>
+          <w:szCs w:val="28"/>
         </w:rPr>
         <w:drawing>
-          <wp:inline distT="0" distB="0" distL="0" distR="0" wp14:anchorId="5AE06E1B" wp14:editId="075EE29C">
+          <wp:inline distT="0" distB="0" distL="0" distR="0" wp14:anchorId="5AE06E1B" wp14:editId="5E07200E">
             <wp:extent cx="5943600" cy="3364865"/>
             <wp:effectExtent l="0" t="0" r="0" b="6985"/>
             <wp:docPr id="692943240" name="Picture 1" descr="A screenshot of a computer&#10;&#10;Description automatically generated"/>
@@ -2248,16 +2315,204 @@
         </w:rPr>
         <w:t>After Run:</w:t>
       </w:r>
-    </w:p>
-    <w:p>
-      <w:pPr>
+      <w:r>
         <w:rPr>
           <w:b/>
           <w:bCs/>
           <w:sz w:val="28"/>
           <w:szCs w:val="28"/>
         </w:rPr>
-      </w:pPr>
+        <w:t xml:space="preserve"> </w:t>
+      </w:r>
+      <w:r>
+        <w:rPr>
+          <w:b/>
+          <w:bCs/>
+          <w:sz w:val="28"/>
+          <w:szCs w:val="28"/>
+          <w:highlight w:val="yellow"/>
+        </w:rPr>
+        <w:t>Notice the array values in the data segment</w:t>
+      </w:r>
+      <w:r>
+        <w:rPr>
+          <w:b/>
+          <w:bCs/>
+          <w:sz w:val="28"/>
+          <w:szCs w:val="28"/>
+          <w:highlight w:val="yellow"/>
+        </w:rPr>
+        <w:t xml:space="preserve"> </w:t>
+      </w:r>
+      <w:r>
+        <w:rPr>
+          <w:b/>
+          <w:bCs/>
+          <w:sz w:val="28"/>
+          <w:szCs w:val="28"/>
+          <w:highlight w:val="red"/>
+        </w:rPr>
+        <w:t>changed</w:t>
+      </w:r>
+    </w:p>
+    <w:p>
+      <w:pPr>
+        <w:rPr>
+          <w:b/>
+          <w:bCs/>
+          <w:sz w:val="28"/>
+          <w:szCs w:val="28"/>
+        </w:rPr>
+      </w:pPr>
+      <w:r>
+        <w:rPr>
+          <w:b/>
+          <w:bCs/>
+          <w:noProof/>
+          <w:color w:val="FF0000"/>
+          <w:sz w:val="28"/>
+          <w:szCs w:val="28"/>
+        </w:rPr>
+        <mc:AlternateContent>
+          <mc:Choice Requires="wps">
+            <w:drawing>
+              <wp:anchor distT="0" distB="0" distL="114300" distR="114300" simplePos="0" relativeHeight="251662336" behindDoc="0" locked="0" layoutInCell="1" allowOverlap="1" wp14:anchorId="1D0B766A" wp14:editId="5265B2EB">
+                <wp:simplePos x="0" y="0"/>
+                <wp:positionH relativeFrom="column">
+                  <wp:posOffset>4974938</wp:posOffset>
+                </wp:positionH>
+                <wp:positionV relativeFrom="paragraph">
+                  <wp:posOffset>2286548</wp:posOffset>
+                </wp:positionV>
+                <wp:extent cx="363254" cy="242170"/>
+                <wp:effectExtent l="38100" t="19050" r="17780" b="24765"/>
+                <wp:wrapNone/>
+                <wp:docPr id="540453665" name="Arrow: Up 2"/>
+                <wp:cNvGraphicFramePr/>
+                <a:graphic xmlns:a="http://schemas.openxmlformats.org/drawingml/2006/main">
+                  <a:graphicData uri="http://schemas.microsoft.com/office/word/2010/wordprocessingShape">
+                    <wps:wsp>
+                      <wps:cNvSpPr/>
+                      <wps:spPr>
+                        <a:xfrm>
+                          <a:off x="0" y="0"/>
+                          <a:ext cx="363254" cy="242170"/>
+                        </a:xfrm>
+                        <a:prstGeom prst="upArrow">
+                          <a:avLst/>
+                        </a:prstGeom>
+                      </wps:spPr>
+                      <wps:style>
+                        <a:lnRef idx="2">
+                          <a:schemeClr val="accent1">
+                            <a:shade val="15000"/>
+                          </a:schemeClr>
+                        </a:lnRef>
+                        <a:fillRef idx="1">
+                          <a:schemeClr val="accent1"/>
+                        </a:fillRef>
+                        <a:effectRef idx="0">
+                          <a:schemeClr val="accent1"/>
+                        </a:effectRef>
+                        <a:fontRef idx="minor">
+                          <a:schemeClr val="lt1"/>
+                        </a:fontRef>
+                      </wps:style>
+                      <wps:bodyPr rot="0" spcFirstLastPara="0" vertOverflow="overflow" horzOverflow="overflow" vert="horz" wrap="square" lIns="91440" tIns="45720" rIns="91440" bIns="45720" numCol="1" spcCol="0" rtlCol="0" fromWordArt="0" anchor="ctr" anchorCtr="0" forceAA="0" compatLnSpc="1">
+                        <a:prstTxWarp prst="textNoShape">
+                          <a:avLst/>
+                        </a:prstTxWarp>
+                        <a:noAutofit/>
+                      </wps:bodyPr>
+                    </wps:wsp>
+                  </a:graphicData>
+                </a:graphic>
+              </wp:anchor>
+            </w:drawing>
+          </mc:Choice>
+          <mc:Fallback>
+            <w:pict>
+              <v:shape w14:anchorId="699F523A" id="Arrow: Up 2" o:spid="_x0000_s1026" type="#_x0000_t68" style="position:absolute;margin-left:391.75pt;margin-top:180.05pt;width:28.6pt;height:19.05pt;z-index:251662336;visibility:visible;mso-wrap-style:square;mso-wrap-distance-left:9pt;mso-wrap-distance-top:0;mso-wrap-distance-right:9pt;mso-wrap-distance-bottom:0;mso-position-horizontal:absolute;mso-position-horizontal-relative:text;mso-position-vertical:absolute;mso-position-vertical-relative:text;v-text-anchor:middle" o:gfxdata="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" adj="10800" fillcolor="#156082 [3204]" strokecolor="#030e13 [484]" strokeweight="1pt"/>
+            </w:pict>
+          </mc:Fallback>
+        </mc:AlternateContent>
+      </w:r>
+      <w:r>
+        <w:rPr>
+          <w:b/>
+          <w:bCs/>
+          <w:noProof/>
+          <w:color w:val="FF0000"/>
+          <w:sz w:val="28"/>
+          <w:szCs w:val="28"/>
+        </w:rPr>
+        <mc:AlternateContent>
+          <mc:Choice Requires="wps">
+            <w:drawing>
+              <wp:anchor distT="0" distB="0" distL="114300" distR="114300" simplePos="0" relativeHeight="251660288" behindDoc="0" locked="0" layoutInCell="1" allowOverlap="1" wp14:anchorId="49026EB2" wp14:editId="228DC88D">
+                <wp:simplePos x="0" y="0"/>
+                <wp:positionH relativeFrom="column">
+                  <wp:posOffset>3018355</wp:posOffset>
+                </wp:positionH>
+                <wp:positionV relativeFrom="paragraph">
+                  <wp:posOffset>2282286</wp:posOffset>
+                </wp:positionV>
+                <wp:extent cx="363254" cy="242170"/>
+                <wp:effectExtent l="38100" t="19050" r="17780" b="24765"/>
+                <wp:wrapNone/>
+                <wp:docPr id="238656767" name="Arrow: Up 2"/>
+                <wp:cNvGraphicFramePr/>
+                <a:graphic xmlns:a="http://schemas.openxmlformats.org/drawingml/2006/main">
+                  <a:graphicData uri="http://schemas.microsoft.com/office/word/2010/wordprocessingShape">
+                    <wps:wsp>
+                      <wps:cNvSpPr/>
+                      <wps:spPr>
+                        <a:xfrm>
+                          <a:off x="0" y="0"/>
+                          <a:ext cx="363254" cy="242170"/>
+                        </a:xfrm>
+                        <a:prstGeom prst="upArrow">
+                          <a:avLst/>
+                        </a:prstGeom>
+                        <a:solidFill>
+                          <a:schemeClr val="accent2"/>
+                        </a:solidFill>
+                      </wps:spPr>
+                      <wps:style>
+                        <a:lnRef idx="2">
+                          <a:schemeClr val="accent1">
+                            <a:shade val="15000"/>
+                          </a:schemeClr>
+                        </a:lnRef>
+                        <a:fillRef idx="1">
+                          <a:schemeClr val="accent1"/>
+                        </a:fillRef>
+                        <a:effectRef idx="0">
+                          <a:schemeClr val="accent1"/>
+                        </a:effectRef>
+                        <a:fontRef idx="minor">
+                          <a:schemeClr val="lt1"/>
+                        </a:fontRef>
+                      </wps:style>
+                      <wps:bodyPr rot="0" spcFirstLastPara="0" vertOverflow="overflow" horzOverflow="overflow" vert="horz" wrap="square" lIns="91440" tIns="45720" rIns="91440" bIns="45720" numCol="1" spcCol="0" rtlCol="0" fromWordArt="0" anchor="ctr" anchorCtr="0" forceAA="0" compatLnSpc="1">
+                        <a:prstTxWarp prst="textNoShape">
+                          <a:avLst/>
+                        </a:prstTxWarp>
+                        <a:noAutofit/>
+                      </wps:bodyPr>
+                    </wps:wsp>
+                  </a:graphicData>
+                </a:graphic>
+              </wp:anchor>
+            </w:drawing>
+          </mc:Choice>
+          <mc:Fallback>
+            <w:pict>
+              <v:shape w14:anchorId="667334D5" id="Arrow: Up 2" o:spid="_x0000_s1026" type="#_x0000_t68" style="position:absolute;margin-left:237.65pt;margin-top:179.7pt;width:28.6pt;height:19.05pt;z-index:251660288;visibility:visible;mso-wrap-style:square;mso-wrap-distance-left:9pt;mso-wrap-distance-top:0;mso-wrap-distance-right:9pt;mso-wrap-distance-bottom:0;mso-position-horizontal:absolute;mso-position-horizontal-relative:text;mso-position-vertical:absolute;mso-position-vertical-relative:text;v-text-anchor:middle" o:gfxdata="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" adj="10800" fillcolor="#e97132 [3205]" strokecolor="#030e13 [484]" strokeweight="1pt"/>
+            </w:pict>
+          </mc:Fallback>
+        </mc:AlternateContent>
+      </w:r>
       <w:r>
         <w:rPr>
           <w:b/>
@@ -2302,8 +2557,124 @@
         </w:drawing>
       </w:r>
     </w:p>
+    <w:p>
+      <w:pPr>
+        <w:rPr>
+          <w:b/>
+          <w:bCs/>
+          <w:sz w:val="28"/>
+          <w:szCs w:val="28"/>
+        </w:rPr>
+      </w:pPr>
+      <w:r>
+        <w:rPr>
+          <w:b/>
+          <w:bCs/>
+          <w:sz w:val="28"/>
+          <w:szCs w:val="28"/>
+        </w:rPr>
+        <w:lastRenderedPageBreak/>
+        <w:t>Registers after run:</w:t>
+      </w:r>
+    </w:p>
+    <w:p>
+      <w:pPr>
+        <w:rPr>
+          <w:b/>
+          <w:bCs/>
+          <w:sz w:val="28"/>
+          <w:szCs w:val="28"/>
+        </w:rPr>
+      </w:pPr>
+      <w:r>
+        <w:rPr>
+          <w:b/>
+          <w:bCs/>
+          <w:sz w:val="28"/>
+          <w:szCs w:val="28"/>
+        </w:rPr>
+        <w:drawing>
+          <wp:inline distT="0" distB="0" distL="0" distR="0" wp14:anchorId="5F665053" wp14:editId="4D689935">
+            <wp:extent cx="2408504" cy="4146115"/>
+            <wp:effectExtent l="0" t="0" r="0" b="6985"/>
+            <wp:docPr id="926844440" name="Picture 1" descr="A screenshot of a computer&#10;&#10;Description automatically generated"/>
+            <wp:cNvGraphicFramePr>
+              <a:graphicFrameLocks xmlns:a="http://schemas.openxmlformats.org/drawingml/2006/main" noChangeAspect="1"/>
+            </wp:cNvGraphicFramePr>
+            <a:graphic xmlns:a="http://schemas.openxmlformats.org/drawingml/2006/main">
+              <a:graphicData uri="http://schemas.openxmlformats.org/drawingml/2006/picture">
+                <pic:pic xmlns:pic="http://schemas.openxmlformats.org/drawingml/2006/picture">
+                  <pic:nvPicPr>
+                    <pic:cNvPr id="926844440" name="Picture 1" descr="A screenshot of a computer&#10;&#10;Description automatically generated"/>
+                    <pic:cNvPicPr/>
+                  </pic:nvPicPr>
+                  <pic:blipFill>
+                    <a:blip r:embed="rId8"/>
+                    <a:stretch>
+                      <a:fillRect/>
+                    </a:stretch>
+                  </pic:blipFill>
+                  <pic:spPr>
+                    <a:xfrm>
+                      <a:off x="0" y="0"/>
+                      <a:ext cx="2412779" cy="4153474"/>
+                    </a:xfrm>
+                    <a:prstGeom prst="rect">
+                      <a:avLst/>
+                    </a:prstGeom>
+                  </pic:spPr>
+                </pic:pic>
+              </a:graphicData>
+            </a:graphic>
+          </wp:inline>
+        </w:drawing>
+      </w:r>
+      <w:r>
+        <w:rPr>
+          <w:b/>
+          <w:bCs/>
+          <w:sz w:val="28"/>
+          <w:szCs w:val="28"/>
+        </w:rPr>
+        <w:drawing>
+          <wp:inline distT="0" distB="0" distL="0" distR="0" wp14:anchorId="73F96FED" wp14:editId="4EFB22F9">
+            <wp:extent cx="3175014" cy="2985370"/>
+            <wp:effectExtent l="0" t="0" r="6350" b="5715"/>
+            <wp:docPr id="1910578716" name="Picture 1" descr="A screenshot of a computer&#10;&#10;Description automatically generated"/>
+            <wp:cNvGraphicFramePr>
+              <a:graphicFrameLocks xmlns:a="http://schemas.openxmlformats.org/drawingml/2006/main" noChangeAspect="1"/>
+            </wp:cNvGraphicFramePr>
+            <a:graphic xmlns:a="http://schemas.openxmlformats.org/drawingml/2006/main">
+              <a:graphicData uri="http://schemas.openxmlformats.org/drawingml/2006/picture">
+                <pic:pic xmlns:pic="http://schemas.openxmlformats.org/drawingml/2006/picture">
+                  <pic:nvPicPr>
+                    <pic:cNvPr id="1910578716" name="Picture 1" descr="A screenshot of a computer&#10;&#10;Description automatically generated"/>
+                    <pic:cNvPicPr/>
+                  </pic:nvPicPr>
+                  <pic:blipFill>
+                    <a:blip r:embed="rId9"/>
+                    <a:stretch>
+                      <a:fillRect/>
+                    </a:stretch>
+                  </pic:blipFill>
+                  <pic:spPr>
+                    <a:xfrm>
+                      <a:off x="0" y="0"/>
+                      <a:ext cx="3177200" cy="2987425"/>
+                    </a:xfrm>
+                    <a:prstGeom prst="rect">
+                      <a:avLst/>
+                    </a:prstGeom>
+                  </pic:spPr>
+                </pic:pic>
+              </a:graphicData>
+            </a:graphic>
+          </wp:inline>
+        </w:drawing>
+      </w:r>
+    </w:p>
     <w:sectPr>
-      <w:headerReference w:type="default" r:id="rId8"/>
+      <w:headerReference w:type="default" r:id="rId10"/>
       <w:pgSz w:w="12240" w:h="15840"/>
       <w:pgMar w:top="1440" w:right="1440" w:bottom="1440" w:left="1440" w:header="576" w:footer="144" w:gutter="0"/>
       <w:cols w:space="720"/>

</xml_diff>